<commit_message>
added description of new services
</commit_message>
<xml_diff>
--- a/Docs/First attempt.docx
+++ b/Docs/First attempt.docx
@@ -12,7 +12,7 @@
           <wp:inline distT="0" distB="0" distL="0" distR="0">
             <wp:extent cx="5943600" cy="5219700"/>
             <wp:effectExtent l="0" t="0" r="0" b="0"/>
-            <wp:docPr id="25" name="Рисунок 25" descr="C:\Documents and Settings\master\My Documents\Downloads\Services (1).jpg"/>
+            <wp:docPr id="28" name="Рисунок 28" descr="C:\Documents and Settings\master\My Documents\Downloads\Services (3).jpg"/>
             <wp:cNvGraphicFramePr>
               <a:graphicFrameLocks xmlns:a="http://schemas.openxmlformats.org/drawingml/2006/main" noChangeAspect="1"/>
             </wp:cNvGraphicFramePr>
@@ -20,7 +20,7 @@
               <a:graphicData uri="http://schemas.openxmlformats.org/drawingml/2006/picture">
                 <pic:pic xmlns:pic="http://schemas.openxmlformats.org/drawingml/2006/picture">
                   <pic:nvPicPr>
-                    <pic:cNvPr id="0" name="Picture 2" descr="C:\Documents and Settings\master\My Documents\Downloads\Services (1).jpg"/>
+                    <pic:cNvPr id="0" name="Picture 5" descr="C:\Documents and Settings\master\My Documents\Downloads\Services (3).jpg"/>
                     <pic:cNvPicPr>
                       <a:picLocks noChangeAspect="1" noChangeArrowheads="1"/>
                     </pic:cNvPicPr>
@@ -58,127 +58,6 @@
         </w:drawing>
       </w:r>
     </w:p>
-    <w:p/>
-    <w:p>
-      <w:pPr>
-        <w:spacing w:after="0"/>
-      </w:pPr>
-    </w:p>
-    <w:p>
-      <w:pPr>
-        <w:spacing w:after="0"/>
-      </w:pPr>
-      <w:r>
-        <w:rPr>
-          <w:lang w:val="en-US"/>
-        </w:rPr>
-        <w:t>Wrap</w:t>
-      </w:r>
-      <w:r>
-        <w:t xml:space="preserve"> –</w:t>
-      </w:r>
-      <w:r>
-        <w:t xml:space="preserve">оболочка для программы робота, которая строится сервисом </w:t>
-      </w:r>
-      <w:r>
-        <w:rPr>
-          <w:lang w:val="en-US"/>
-        </w:rPr>
-        <w:t>Wrapper</w:t>
-      </w:r>
-      <w:r>
-        <w:t xml:space="preserve">. </w:t>
-      </w:r>
-      <w:r>
-        <w:rPr>
-          <w:lang w:val="en-US"/>
-        </w:rPr>
-        <w:t>Wrap</w:t>
-      </w:r>
-      <w:r>
-        <w:t xml:space="preserve"> </w:t>
-      </w:r>
-      <w:r>
-        <w:t>фиксирует</w:t>
-      </w:r>
-      <w:r>
-        <w:t xml:space="preserve"> команды программы робота к другим роботам или датчикам, двигателям и т.п.</w:t>
-      </w:r>
-      <w:r>
-        <w:t xml:space="preserve"> и временную метку.</w:t>
-      </w:r>
-      <w:r>
-        <w:t xml:space="preserve"> </w:t>
-      </w:r>
-      <w:r>
-        <w:rPr>
-          <w:lang w:val="en-US"/>
-        </w:rPr>
-        <w:t>Wrap</w:t>
-      </w:r>
-      <w:r>
-        <w:t xml:space="preserve"> </w:t>
-      </w:r>
-      <w:r>
-        <w:t>копит эту информацию и от</w:t>
-      </w:r>
-      <w:r>
-        <w:t xml:space="preserve">правляет периодически на сервер </w:t>
-      </w:r>
-      <w:r>
-        <w:t>(во время простоя канала коммуникации).</w:t>
-      </w:r>
-      <w:r>
-        <w:t xml:space="preserve"> </w:t>
-      </w:r>
-      <w:commentRangeStart w:id="0"/>
-      <w:r>
-        <w:t xml:space="preserve">Также </w:t>
-      </w:r>
-      <w:r>
-        <w:rPr>
-          <w:lang w:val="en-US"/>
-        </w:rPr>
-        <w:t>Wrap</w:t>
-      </w:r>
-      <w:r>
-        <w:t xml:space="preserve"> </w:t>
-      </w:r>
-      <w:r>
-        <w:t xml:space="preserve">содержит данные </w:t>
-      </w:r>
-      <w:commentRangeEnd w:id="0"/>
-      <w:r>
-        <w:rPr>
-          <w:rStyle w:val="a6"/>
-        </w:rPr>
-        <w:commentReference w:id="0"/>
-      </w:r>
-      <w:r>
-        <w:t xml:space="preserve">об ограничениях игры для робота (получает с помощью </w:t>
-      </w:r>
-      <w:r>
-        <w:rPr>
-          <w:lang w:val="en-US"/>
-        </w:rPr>
-        <w:t>Wrapper</w:t>
-      </w:r>
-      <w:r>
-        <w:t xml:space="preserve"> </w:t>
-      </w:r>
-      <w:r>
-        <w:t xml:space="preserve">из </w:t>
-      </w:r>
-      <w:r>
-        <w:rPr>
-          <w:lang w:val="en-US"/>
-        </w:rPr>
-        <w:t>Configuration</w:t>
-      </w:r>
-      <w:r>
-        <w:t>)</w:t>
-      </w:r>
-    </w:p>
     <w:p>
       <w:pPr>
         <w:spacing w:after="0"/>
@@ -398,7 +277,6 @@
         <w:rPr>
           <w:lang w:val="en-US"/>
         </w:rPr>
-        <w:lastRenderedPageBreak/>
         <w:t>Observer</w:t>
       </w:r>
       <w:r>
@@ -458,6 +336,9 @@
       <w:r>
         <w:t>: запуск и останов игры, выявленные нарушения, счёт</w:t>
       </w:r>
+      <w:r>
+        <w:t>.</w:t>
+      </w:r>
     </w:p>
     <w:p>
       <w:pPr>
@@ -548,6 +429,7 @@
         <w:rPr>
           <w:lang w:val="en-US"/>
         </w:rPr>
+        <w:lastRenderedPageBreak/>
         <w:t>Wrap</w:t>
       </w:r>
       <w:r>
@@ -596,8 +478,6 @@
       <w:r>
         <w:t xml:space="preserve">Сервис </w:t>
       </w:r>
-      <w:bookmarkStart w:id="1" w:name="_GoBack"/>
-      <w:bookmarkEnd w:id="1"/>
       <w:r>
         <w:rPr>
           <w:lang w:val="en-US"/>
@@ -617,7 +497,27 @@
         <w:t>Logger</w:t>
       </w:r>
       <w:r>
-        <w:t xml:space="preserve"> для проведения необходимого анализа.</w:t>
+        <w:t xml:space="preserve"> для проведения необходимого анализа</w:t>
+      </w:r>
+      <w:r>
+        <w:t xml:space="preserve"> (временные зависимости, графы обращений робот-</w:t>
+      </w:r>
+      <w:r>
+        <w:t>&gt;</w:t>
+      </w:r>
+      <w:r>
+        <w:t xml:space="preserve">робот </w:t>
+      </w:r>
+      <w:proofErr w:type="spellStart"/>
+      <w:r>
+        <w:t>итд</w:t>
+      </w:r>
+      <w:proofErr w:type="spellEnd"/>
+      <w:r>
+        <w:t>)</w:t>
+      </w:r>
+      <w:r>
+        <w:t>.</w:t>
       </w:r>
     </w:p>
     <w:p>
@@ -629,44 +529,724 @@
         </w:numPr>
         <w:spacing w:after="0"/>
       </w:pPr>
-    </w:p>
-    <w:p>
-      <w:pPr>
-        <w:spacing w:after="0"/>
-      </w:pPr>
-    </w:p>
-    <w:p>
-      <w:pPr>
-        <w:spacing w:after="0"/>
-      </w:pPr>
-    </w:p>
-    <w:p>
-      <w:pPr>
-        <w:spacing w:after="0"/>
-      </w:pPr>
-    </w:p>
-    <w:p>
-      <w:pPr>
-        <w:spacing w:after="0"/>
-      </w:pPr>
-    </w:p>
-    <w:p>
-      <w:pPr>
-        <w:spacing w:after="0"/>
-      </w:pPr>
+      <w:r>
+        <w:t xml:space="preserve"> </w:t>
+      </w:r>
+      <w:r>
+        <w:rPr>
+          <w:lang w:val="en-US"/>
+        </w:rPr>
+        <w:t>Arbiter</w:t>
+      </w:r>
+      <w:r>
+        <w:t xml:space="preserve"> может передать сообщение роботу</w:t>
+      </w:r>
+      <w:r>
+        <w:t xml:space="preserve"> </w:t>
+      </w:r>
+      <w:r>
+        <w:t xml:space="preserve">или всей команде через </w:t>
+      </w:r>
+      <w:r>
+        <w:rPr>
+          <w:lang w:val="en-US"/>
+        </w:rPr>
+        <w:t>Wrap</w:t>
+      </w:r>
+      <w:r>
+        <w:t>:</w:t>
+      </w:r>
+    </w:p>
+    <w:p>
+      <w:pPr>
+        <w:pStyle w:val="a5"/>
+        <w:numPr>
+          <w:ilvl w:val="1"/>
+          <w:numId w:val="1"/>
+        </w:numPr>
+        <w:spacing w:after="0"/>
+      </w:pPr>
+      <w:r>
+        <w:t xml:space="preserve">Начать игру </w:t>
+      </w:r>
+    </w:p>
+    <w:p>
+      <w:pPr>
+        <w:pStyle w:val="a5"/>
+        <w:numPr>
+          <w:ilvl w:val="1"/>
+          <w:numId w:val="1"/>
+        </w:numPr>
+        <w:spacing w:after="0"/>
+      </w:pPr>
+      <w:r>
+        <w:t>Прекратить игру</w:t>
+      </w:r>
+    </w:p>
+    <w:p>
+      <w:pPr>
+        <w:pStyle w:val="a5"/>
+        <w:numPr>
+          <w:ilvl w:val="1"/>
+          <w:numId w:val="1"/>
+        </w:numPr>
+        <w:spacing w:after="0"/>
+      </w:pPr>
+      <w:r>
+        <w:t>Нарушение</w:t>
+      </w:r>
+    </w:p>
+    <w:p>
+      <w:pPr>
+        <w:spacing w:after="0"/>
+        <w:ind w:left="360"/>
+      </w:pPr>
+      <w:r>
+        <w:t>Для этого существует интерфейс, который должна реализовать программа любого робота.</w:t>
+      </w:r>
+    </w:p>
+    <w:p>
+      <w:pPr>
+        <w:spacing w:after="0"/>
+        <w:ind w:left="360"/>
+      </w:pPr>
+      <w:r>
+        <w:tab/>
+      </w:r>
+      <w:proofErr w:type="spellStart"/>
       <w:proofErr w:type="gramStart"/>
       <w:r>
         <w:rPr>
           <w:lang w:val="en-US"/>
         </w:rPr>
+        <w:t>StartGame</w:t>
+      </w:r>
+      <w:proofErr w:type="spellEnd"/>
+      <w:r>
+        <w:t>(</w:t>
+      </w:r>
+      <w:proofErr w:type="gramEnd"/>
+      <w:r>
+        <w:t>) –</w:t>
+      </w:r>
+      <w:r>
+        <w:t>начало игры</w:t>
+      </w:r>
+      <w:r>
+        <w:t>/</w:t>
+      </w:r>
+      <w:r>
+        <w:t>тайма</w:t>
+      </w:r>
+    </w:p>
+    <w:p>
+      <w:pPr>
+        <w:spacing w:after="0"/>
+        <w:ind w:left="360"/>
+      </w:pPr>
+      <w:r>
+        <w:tab/>
+      </w:r>
+      <w:proofErr w:type="spellStart"/>
+      <w:proofErr w:type="gramStart"/>
+      <w:r>
+        <w:rPr>
+          <w:lang w:val="en-US"/>
+        </w:rPr>
+        <w:t>StopGame</w:t>
+      </w:r>
+      <w:proofErr w:type="spellEnd"/>
+      <w:r>
+        <w:t>(</w:t>
+      </w:r>
+      <w:proofErr w:type="gramEnd"/>
+      <w:r>
+        <w:t>)</w:t>
+      </w:r>
+      <w:r>
+        <w:t>–</w:t>
+      </w:r>
+      <w:r>
+        <w:t>конец</w:t>
+      </w:r>
+      <w:r>
+        <w:t xml:space="preserve"> игры</w:t>
+      </w:r>
+      <w:r>
+        <w:t>/</w:t>
+      </w:r>
+      <w:r>
+        <w:t>тайма</w:t>
+      </w:r>
+    </w:p>
+    <w:p>
+      <w:pPr>
+        <w:spacing w:after="0"/>
+        <w:ind w:left="360"/>
+      </w:pPr>
+      <w:r>
+        <w:tab/>
+      </w:r>
+      <w:proofErr w:type="gramStart"/>
+      <w:r>
+        <w:rPr>
+          <w:lang w:val="en-US"/>
+        </w:rPr>
+        <w:t>Pause</w:t>
+      </w:r>
+      <w:r>
+        <w:t>(</w:t>
+      </w:r>
+      <w:proofErr w:type="gramEnd"/>
+      <w:r>
+        <w:t>)</w:t>
+      </w:r>
+      <w:r>
+        <w:t xml:space="preserve"> – приостановка игры по техническим причинам.</w:t>
+      </w:r>
+    </w:p>
+    <w:p>
+      <w:pPr>
+        <w:spacing w:after="0"/>
+        <w:ind w:left="360"/>
+      </w:pPr>
+      <w:r>
+        <w:tab/>
+      </w:r>
+      <w:proofErr w:type="spellStart"/>
+      <w:proofErr w:type="gramStart"/>
+      <w:r>
+        <w:rPr>
+          <w:lang w:val="en-US"/>
+        </w:rPr>
+        <w:t>OnPosition</w:t>
+      </w:r>
+      <w:proofErr w:type="spellEnd"/>
+      <w:r>
+        <w:t>(</w:t>
+      </w:r>
+      <w:proofErr w:type="gramEnd"/>
+      <w:r>
+        <w:t>)</w:t>
+      </w:r>
+      <w:r>
+        <w:t xml:space="preserve"> – Встать на исходную позицию (начало игры</w:t>
+      </w:r>
+      <w:r>
+        <w:t xml:space="preserve">/ </w:t>
+      </w:r>
+      <w:r>
+        <w:t>пенальти)</w:t>
+      </w:r>
+    </w:p>
+    <w:p>
+      <w:pPr>
+        <w:spacing w:after="0"/>
+        <w:ind w:left="360"/>
+      </w:pPr>
+      <w:r>
+        <w:tab/>
+      </w:r>
+      <w:proofErr w:type="spellStart"/>
+      <w:proofErr w:type="gramStart"/>
+      <w:r>
+        <w:rPr>
+          <w:lang w:val="en-US"/>
+        </w:rPr>
+        <w:t>QuitGame</w:t>
+      </w:r>
+      <w:proofErr w:type="spellEnd"/>
+      <w:r>
+        <w:t>(</w:t>
+      </w:r>
+      <w:proofErr w:type="gramEnd"/>
+      <w:r>
+        <w:t>) –</w:t>
+      </w:r>
+      <w:r>
+        <w:t xml:space="preserve"> Покинуть игру (в случае окончания игры или нарушения отправиться в специально отведенное на карте место)</w:t>
+      </w:r>
+    </w:p>
+    <w:p>
+      <w:pPr>
+        <w:spacing w:after="0"/>
+        <w:ind w:left="360"/>
+      </w:pPr>
+      <w:r>
+        <w:tab/>
+      </w:r>
+      <w:proofErr w:type="gramStart"/>
+      <w:r>
+        <w:rPr>
+          <w:lang w:val="en-US"/>
+        </w:rPr>
+        <w:t>Caution</w:t>
+      </w:r>
+      <w:r>
+        <w:t>(</w:t>
+      </w:r>
+      <w:proofErr w:type="spellStart"/>
+      <w:proofErr w:type="gramEnd"/>
+      <w:r>
+        <w:rPr>
+          <w:lang w:val="en-US"/>
+        </w:rPr>
+        <w:t>DateTime</w:t>
+      </w:r>
+      <w:proofErr w:type="spellEnd"/>
+      <w:r>
+        <w:t xml:space="preserve"> </w:t>
+      </w:r>
+      <w:r>
+        <w:rPr>
+          <w:lang w:val="en-US"/>
+        </w:rPr>
+        <w:t>time</w:t>
+      </w:r>
+      <w:r>
+        <w:t xml:space="preserve">, </w:t>
+      </w:r>
+      <w:r>
+        <w:rPr>
+          <w:lang w:val="en-US"/>
+        </w:rPr>
+        <w:t>Level</w:t>
+      </w:r>
+      <w:r>
+        <w:t xml:space="preserve"> </w:t>
+      </w:r>
+      <w:proofErr w:type="spellStart"/>
+      <w:r>
+        <w:rPr>
+          <w:lang w:val="en-US"/>
+        </w:rPr>
+        <w:t>level</w:t>
+      </w:r>
+      <w:proofErr w:type="spellEnd"/>
+      <w:r>
+        <w:t>)</w:t>
+      </w:r>
+      <w:r>
+        <w:t xml:space="preserve"> – </w:t>
+      </w:r>
+      <w:r>
+        <w:t xml:space="preserve">Предупреждение  о нарушении с количеством времени на исправление и с уровнем серьезности нарушения. В случае самых серьезных нарушений после этого сообщения вызывается </w:t>
+      </w:r>
+      <w:proofErr w:type="spellStart"/>
+      <w:r>
+        <w:rPr>
+          <w:lang w:val="en-US"/>
+        </w:rPr>
+        <w:t>QuitGame</w:t>
+      </w:r>
+      <w:proofErr w:type="spellEnd"/>
+      <w:r>
+        <w:t>()</w:t>
+      </w:r>
+      <w:r>
+        <w:t xml:space="preserve">, </w:t>
+      </w:r>
+      <w:r>
+        <w:t xml:space="preserve">в случае несерьезных нарушений счетчик предупреждений увеличивается на 1.  </w:t>
+      </w:r>
+    </w:p>
+    <w:p>
+      <w:pPr>
+        <w:spacing w:after="0"/>
+      </w:pPr>
+    </w:p>
+    <w:p>
+      <w:pPr>
+        <w:pStyle w:val="a5"/>
+        <w:numPr>
+          <w:ilvl w:val="0"/>
+          <w:numId w:val="1"/>
+        </w:numPr>
+        <w:spacing w:after="0"/>
+      </w:pPr>
+      <w:r>
+        <w:t xml:space="preserve">Сервис </w:t>
+      </w:r>
+      <w:r>
+        <w:rPr>
+          <w:lang w:val="en-US"/>
+        </w:rPr>
+        <w:t>Analytics</w:t>
+      </w:r>
+      <w:r>
+        <w:t xml:space="preserve"> извлекает данные из</w:t>
+      </w:r>
+      <w:r>
+        <w:t xml:space="preserve"> </w:t>
+      </w:r>
+      <w:r>
+        <w:rPr>
+          <w:lang w:val="en-US"/>
+        </w:rPr>
+        <w:t>Configuration</w:t>
+      </w:r>
+      <w:r>
+        <w:t xml:space="preserve"> </w:t>
+      </w:r>
+      <w:r>
+        <w:t xml:space="preserve">о типах данных, </w:t>
+      </w:r>
+      <w:r>
+        <w:t xml:space="preserve">полученных из </w:t>
+      </w:r>
+      <w:r>
+        <w:rPr>
+          <w:lang w:val="en-US"/>
+        </w:rPr>
+        <w:t>Wrapper</w:t>
+      </w:r>
+      <w:r>
+        <w:t xml:space="preserve"> </w:t>
+      </w:r>
+      <w:r>
+        <w:t xml:space="preserve">и </w:t>
+      </w:r>
+      <w:r>
+        <w:t>доступных для анализа</w:t>
+      </w:r>
+      <w:r>
+        <w:t>.</w:t>
+      </w:r>
+    </w:p>
+    <w:p>
+      <w:pPr>
+        <w:pStyle w:val="a5"/>
+        <w:numPr>
+          <w:ilvl w:val="0"/>
+          <w:numId w:val="1"/>
+        </w:numPr>
+        <w:spacing w:after="0"/>
+      </w:pPr>
+      <w:r>
+        <w:rPr>
+          <w:lang w:val="en-US"/>
+        </w:rPr>
         <w:t>Client</w:t>
       </w:r>
       <w:r>
         <w:t xml:space="preserve"> </w:t>
       </w:r>
       <w:r>
-        <w:t xml:space="preserve">устанавливает, какие данные и какой глубины нужны ему в </w:t>
-      </w:r>
+        <w:t>может получить аналитические данные, в соответствии с п. 11</w:t>
+      </w:r>
+    </w:p>
+    <w:p>
+      <w:pPr>
+        <w:pStyle w:val="a5"/>
+        <w:numPr>
+          <w:ilvl w:val="0"/>
+          <w:numId w:val="1"/>
+        </w:numPr>
+        <w:spacing w:after="0"/>
+      </w:pPr>
+      <w:r>
+        <w:t xml:space="preserve"> </w:t>
+      </w:r>
+      <w:r>
+        <w:rPr>
+          <w:lang w:val="en-US"/>
+        </w:rPr>
+        <w:t>Client</w:t>
+      </w:r>
+      <w:r>
+        <w:t xml:space="preserve"> может отправлять сервису </w:t>
+      </w:r>
+      <w:r>
+        <w:rPr>
+          <w:lang w:val="en-US"/>
+        </w:rPr>
+        <w:t>Wrapper</w:t>
+      </w:r>
+      <w:r>
+        <w:t xml:space="preserve"> программы роботов. </w:t>
+      </w:r>
+      <w:r>
+        <w:rPr>
+          <w:lang w:val="en-US"/>
+        </w:rPr>
+        <w:t>Wrapper</w:t>
+      </w:r>
+      <w:r>
+        <w:t xml:space="preserve"> </w:t>
+      </w:r>
+      <w:r>
+        <w:t xml:space="preserve">создаёт обёртку </w:t>
+      </w:r>
+      <w:r>
+        <w:rPr>
+          <w:lang w:val="en-US"/>
+        </w:rPr>
+        <w:t>Wrap</w:t>
+      </w:r>
+      <w:r>
+        <w:t>, помещает её в робота и регистрирует её</w:t>
+      </w:r>
+      <w:r>
+        <w:t xml:space="preserve"> (связывает её с номером робота)</w:t>
+      </w:r>
+      <w:r>
+        <w:t>.</w:t>
+      </w:r>
+    </w:p>
+    <w:p>
+      <w:pPr>
+        <w:pStyle w:val="a5"/>
+        <w:numPr>
+          <w:ilvl w:val="0"/>
+          <w:numId w:val="1"/>
+        </w:numPr>
+        <w:spacing w:after="0"/>
+      </w:pPr>
+      <w:r>
+        <w:t xml:space="preserve">Перед игрой клиенты договариваются друг с другом об ограничениях игры, и администратор вносит эти ограничения в </w:t>
+      </w:r>
+      <w:r>
+        <w:rPr>
+          <w:lang w:val="en-US"/>
+        </w:rPr>
+        <w:t>Configuration</w:t>
+      </w:r>
+      <w:r>
+        <w:t>.</w:t>
+      </w:r>
+      <w:r>
+        <w:t xml:space="preserve"> </w:t>
+      </w:r>
+    </w:p>
+    <w:p>
+      <w:pPr>
+        <w:pStyle w:val="a5"/>
+        <w:numPr>
+          <w:ilvl w:val="0"/>
+          <w:numId w:val="1"/>
+        </w:numPr>
+        <w:spacing w:after="0"/>
+      </w:pPr>
+      <w:r>
+        <w:t>Любой клиент может наблюдать за ходом игры, т.е. получать видеопоток.</w:t>
+      </w:r>
+    </w:p>
+    <w:p>
+      <w:pPr>
+        <w:spacing w:after="0"/>
+        <w:rPr>
+          <w:lang w:val="en-US"/>
+        </w:rPr>
+      </w:pPr>
+    </w:p>
+    <w:p>
+      <w:pPr>
+        <w:spacing w:after="0"/>
+      </w:pPr>
+    </w:p>
+    <w:p>
+      <w:pPr>
+        <w:spacing w:after="0"/>
+      </w:pPr>
+      <w:r>
+        <w:rPr>
+          <w:lang w:val="en-US"/>
+        </w:rPr>
+        <w:t>Wrap</w:t>
+      </w:r>
+      <w:r>
+        <w:t xml:space="preserve"> –</w:t>
+      </w:r>
+      <w:r>
+        <w:t xml:space="preserve">оболочка для программы робота, которая строится сервисом </w:t>
+      </w:r>
+      <w:r>
+        <w:rPr>
+          <w:lang w:val="en-US"/>
+        </w:rPr>
+        <w:t>Wrapper</w:t>
+      </w:r>
+      <w:r>
+        <w:t xml:space="preserve">. </w:t>
+      </w:r>
+      <w:r>
+        <w:rPr>
+          <w:lang w:val="en-US"/>
+        </w:rPr>
+        <w:t>Wrap</w:t>
+      </w:r>
+      <w:r>
+        <w:t xml:space="preserve"> </w:t>
+      </w:r>
+      <w:r>
+        <w:t>фиксирует команды программы робота к другим роботам или датчикам, двигателям и т.п. и временную метку.</w:t>
+      </w:r>
+      <w:r>
+        <w:t xml:space="preserve"> </w:t>
+      </w:r>
+      <w:r>
+        <w:rPr>
+          <w:lang w:val="en-US"/>
+        </w:rPr>
+        <w:t>Wrap</w:t>
+      </w:r>
+      <w:r>
+        <w:t xml:space="preserve"> </w:t>
+      </w:r>
+      <w:r>
+        <w:t xml:space="preserve">копит эту информацию и отправляет периодически на сервер (во время простоя канала коммуникации). </w:t>
+      </w:r>
+      <w:commentRangeStart w:id="0"/>
+      <w:r>
+        <w:t xml:space="preserve">Также </w:t>
+      </w:r>
+      <w:r>
+        <w:rPr>
+          <w:lang w:val="en-US"/>
+        </w:rPr>
+        <w:t>Wrap</w:t>
+      </w:r>
+      <w:r>
+        <w:t xml:space="preserve"> </w:t>
+      </w:r>
+      <w:r>
+        <w:t xml:space="preserve">содержит данные </w:t>
+      </w:r>
+      <w:commentRangeEnd w:id="0"/>
+      <w:r>
+        <w:rPr>
+          <w:rStyle w:val="a6"/>
+        </w:rPr>
+        <w:commentReference w:id="0"/>
+      </w:r>
+      <w:r>
+        <w:t xml:space="preserve">об ограничениях игры для робота (получает с помощью </w:t>
+      </w:r>
+      <w:r>
+        <w:rPr>
+          <w:lang w:val="en-US"/>
+        </w:rPr>
+        <w:t>Wrapper</w:t>
+      </w:r>
+      <w:r>
+        <w:t xml:space="preserve"> </w:t>
+      </w:r>
+      <w:r>
+        <w:t xml:space="preserve">из </w:t>
+      </w:r>
+      <w:r>
+        <w:rPr>
+          <w:lang w:val="en-US"/>
+        </w:rPr>
+        <w:t>Configuration</w:t>
+      </w:r>
+      <w:r>
+        <w:t>)</w:t>
+      </w:r>
+    </w:p>
+    <w:p>
+      <w:pPr>
+        <w:spacing w:after="0"/>
+      </w:pPr>
+      <w:r>
+        <w:rPr>
+          <w:lang w:val="en-US"/>
+        </w:rPr>
+        <w:t>Wrap</w:t>
+      </w:r>
+      <w:r>
+        <w:t xml:space="preserve"> может</w:t>
+      </w:r>
+      <w:r>
+        <w:t xml:space="preserve"> перехватыва</w:t>
+      </w:r>
+      <w:r>
+        <w:t>ть</w:t>
+      </w:r>
+      <w:r>
+        <w:t xml:space="preserve"> все обращения </w:t>
+      </w:r>
+      <w:proofErr w:type="gramStart"/>
+      <w:r>
+        <w:t xml:space="preserve">к  </w:t>
+      </w:r>
+      <w:proofErr w:type="spellStart"/>
+      <w:r>
+        <w:rPr>
+          <w:lang w:val="en-US"/>
+        </w:rPr>
+        <w:t>lejos</w:t>
+      </w:r>
+      <w:proofErr w:type="spellEnd"/>
+      <w:proofErr w:type="gramEnd"/>
+      <w:r>
+        <w:t xml:space="preserve">. </w:t>
+      </w:r>
+      <w:proofErr w:type="spellStart"/>
+      <w:proofErr w:type="gramStart"/>
+      <w:r>
+        <w:rPr>
+          <w:lang w:val="en-US"/>
+        </w:rPr>
+        <w:t>Api</w:t>
+      </w:r>
+      <w:proofErr w:type="spellEnd"/>
+      <w:proofErr w:type="gramEnd"/>
+      <w:r>
+        <w:t xml:space="preserve"> </w:t>
+      </w:r>
+      <w:r>
+        <w:t xml:space="preserve">и отправлять данные об этом в </w:t>
+      </w:r>
+      <w:r>
+        <w:rPr>
+          <w:lang w:val="en-US"/>
+        </w:rPr>
+        <w:t>logger</w:t>
+      </w:r>
+      <w:r>
+        <w:t xml:space="preserve">. </w:t>
+      </w:r>
+      <w:r>
+        <w:t xml:space="preserve">Перед  игрой можно настроить </w:t>
+      </w:r>
+      <w:proofErr w:type="gramStart"/>
+      <w:r>
+        <w:t>глубину</w:t>
+      </w:r>
+      <w:proofErr w:type="gramEnd"/>
+      <w:r>
+        <w:t xml:space="preserve"> с которой </w:t>
+      </w:r>
+      <w:r>
+        <w:rPr>
+          <w:lang w:val="en-US"/>
+        </w:rPr>
+        <w:t>Wrap</w:t>
+      </w:r>
+      <w:r>
+        <w:t xml:space="preserve"> </w:t>
+      </w:r>
+      <w:r>
+        <w:t>исследу</w:t>
+      </w:r>
+      <w:r>
+        <w:t>ет команды программы</w:t>
+      </w:r>
+      <w:r>
+        <w:t xml:space="preserve"> робота.</w:t>
+      </w:r>
+    </w:p>
+    <w:p>
+      <w:pPr>
+        <w:spacing w:after="0"/>
+      </w:pPr>
+    </w:p>
+    <w:p>
+      <w:pPr>
+        <w:spacing w:after="0"/>
+      </w:pPr>
+      <w:proofErr w:type="gramStart"/>
       <w:r>
         <w:rPr>
           <w:lang w:val="en-US"/>
@@ -674,21 +1254,67 @@
         <w:t>Analytics</w:t>
       </w:r>
       <w:r>
-        <w:t xml:space="preserve"> (а следовательно, в </w:t>
-      </w:r>
-      <w:r>
-        <w:rPr>
-          <w:lang w:val="en-US"/>
-        </w:rPr>
-        <w:t>Logger</w:t>
-      </w:r>
-      <w:r>
-        <w:t>)</w:t>
-      </w:r>
-      <w:r>
-        <w:t>.</w:t>
+        <w:t xml:space="preserve">- </w:t>
+      </w:r>
+      <w:r>
+        <w:t>сервис, предоставляющий данные для анализа поведений роботов.</w:t>
       </w:r>
       <w:proofErr w:type="gramEnd"/>
+      <w:r>
+        <w:t xml:space="preserve"> </w:t>
+      </w:r>
+      <w:r>
+        <w:t xml:space="preserve">Команды и зависимость их от </w:t>
+      </w:r>
+      <w:proofErr w:type="spellStart"/>
+      <w:r>
+        <w:t>веремени</w:t>
+      </w:r>
+      <w:proofErr w:type="spellEnd"/>
+      <w:r>
+        <w:t xml:space="preserve">, графы обращений роботов друг к другу, отработанные роботами сценарии </w:t>
+      </w:r>
+      <w:proofErr w:type="spellStart"/>
+      <w:r>
+        <w:t>итд</w:t>
+      </w:r>
+      <w:proofErr w:type="spellEnd"/>
+    </w:p>
+    <w:p>
+      <w:pPr>
+        <w:spacing w:after="0"/>
+      </w:pPr>
+    </w:p>
+    <w:p>
+      <w:pPr>
+        <w:spacing w:after="0"/>
+      </w:pPr>
+      <w:r>
+        <w:t>Остальные сервисы остались прежними.</w:t>
+      </w:r>
+      <w:bookmarkStart w:id="1" w:name="_GoBack"/>
+      <w:bookmarkEnd w:id="1"/>
+      <w:r>
+        <w:t xml:space="preserve"> </w:t>
+      </w:r>
+      <w:r>
+        <w:t xml:space="preserve"> </w:t>
+      </w:r>
+    </w:p>
+    <w:p>
+      <w:pPr>
+        <w:spacing w:after="0"/>
+      </w:pPr>
+    </w:p>
+    <w:p>
+      <w:pPr>
+        <w:spacing w:after="0"/>
+      </w:pPr>
+    </w:p>
+    <w:p>
+      <w:pPr>
+        <w:spacing w:after="0"/>
+      </w:pPr>
     </w:p>
     <w:sectPr>
       <w:pgSz w:w="11906" w:h="16838"/>
@@ -702,7 +1328,7 @@
 
 <file path=word/comments.xml><?xml version="1.0" encoding="utf-8"?>
 <w:comments xmlns:wpc="http://schemas.microsoft.com/office/word/2010/wordprocessingCanvas" xmlns:mc="http://schemas.openxmlformats.org/markup-compatibility/2006" xmlns:o="urn:schemas-microsoft-com:office:office" xmlns:r="http://schemas.openxmlformats.org/officeDocument/2006/relationships" xmlns:m="http://schemas.openxmlformats.org/officeDocument/2006/math" xmlns:v="urn:schemas-microsoft-com:vml" xmlns:wp14="http://schemas.microsoft.com/office/word/2010/wordprocessingDrawing" xmlns:wp="http://schemas.openxmlformats.org/drawingml/2006/wordprocessingDrawing" xmlns:w10="urn:schemas-microsoft-com:office:word" xmlns:w="http://schemas.openxmlformats.org/wordprocessingml/2006/main" xmlns:w14="http://schemas.microsoft.com/office/word/2010/wordml" xmlns:wpg="http://schemas.microsoft.com/office/word/2010/wordprocessingGroup" xmlns:wpi="http://schemas.microsoft.com/office/word/2010/wordprocessingInk" xmlns:wne="http://schemas.microsoft.com/office/word/2006/wordml" xmlns:wps="http://schemas.microsoft.com/office/word/2010/wordprocessingShape" mc:Ignorable="w14 wp14">
-  <w:comment w:id="0" w:author="master" w:date="2013-09-29T12:43:00Z" w:initials="m">
+  <w:comment w:id="0" w:author="master" w:date="2013-09-29T14:26:00Z" w:initials="m">
     <w:p>
       <w:pPr>
         <w:pStyle w:val="a7"/>
@@ -714,13 +1340,7 @@
         <w:annotationRef/>
       </w:r>
       <w:r>
-        <w:t xml:space="preserve">Возможно, </w:t>
-      </w:r>
-      <w:r>
-        <w:t xml:space="preserve">надо </w:t>
-      </w:r>
-      <w:r>
-        <w:t xml:space="preserve">хранить не в </w:t>
+        <w:t xml:space="preserve">Возможно, надо хранить не в </w:t>
       </w:r>
       <w:r>
         <w:rPr>
@@ -1718,7 +2338,7 @@
 </file>
 
 <file path=customXml/itemProps1.xml><?xml version="1.0" encoding="utf-8"?>
-<ds:datastoreItem xmlns:ds="http://schemas.openxmlformats.org/officeDocument/2006/customXml" ds:itemID="{19BBB8E9-4F7B-4374-A7F6-6B77D3C0FE65}">
+<ds:datastoreItem xmlns:ds="http://schemas.openxmlformats.org/officeDocument/2006/customXml" ds:itemID="{4ED4DF05-E094-4757-8E4B-AF79A3136169}">
   <ds:schemaRefs>
     <ds:schemaRef ds:uri="http://schemas.openxmlformats.org/officeDocument/2006/bibliography"/>
   </ds:schemaRefs>

</xml_diff>